<commit_message>
Metrics accessibles depuis la page /metrics
</commit_message>
<xml_diff>
--- a/rapport_lo54.docx
+++ b/rapport_lo54.docx
@@ -9,22 +9,20 @@
     </w:p>
     <w:sdt>
       <w:sdtPr>
+        <w:rPr>
+          <w:rFonts w:asciiTheme="minorHAnsi" w:eastAsiaTheme="minorHAnsi" w:hAnsiTheme="minorHAnsi" w:cstheme="minorBidi"/>
+          <w:b w:val="0"/>
+          <w:bCs w:val="0"/>
+          <w:color w:val="auto"/>
+          <w:sz w:val="22"/>
+          <w:szCs w:val="22"/>
+        </w:rPr>
         <w:id w:val="265185205"/>
         <w:docPartObj>
           <w:docPartGallery w:val="Table of Contents"/>
           <w:docPartUnique/>
         </w:docPartObj>
       </w:sdtPr>
-      <w:sdtEndPr>
-        <w:rPr>
-          <w:rFonts w:asciiTheme="minorHAnsi" w:eastAsiaTheme="minorHAnsi" w:hAnsiTheme="minorHAnsi" w:cstheme="minorBidi"/>
-          <w:b w:val="0"/>
-          <w:bCs w:val="0"/>
-          <w:color w:val="auto"/>
-          <w:sz w:val="22"/>
-          <w:szCs w:val="22"/>
-        </w:rPr>
-      </w:sdtEndPr>
       <w:sdtContent>
         <w:p>
           <w:pPr>
@@ -999,9 +997,9 @@
         </w:rPr>
         <w:drawing>
           <wp:inline distT="0" distB="0" distL="0" distR="0">
-            <wp:extent cx="3781054" cy="1817007"/>
-            <wp:effectExtent l="19050" t="0" r="0" b="0"/>
-            <wp:docPr id="1" name="Image 1"/>
+            <wp:extent cx="3994283" cy="1971304"/>
+            <wp:effectExtent l="19050" t="0" r="6217" b="0"/>
+            <wp:docPr id="8" name="Image 7"/>
             <wp:cNvGraphicFramePr>
               <a:graphicFrameLocks xmlns:a="http://schemas.openxmlformats.org/drawingml/2006/main" noChangeAspect="1"/>
             </wp:cNvGraphicFramePr>
@@ -1009,7 +1007,7 @@
               <a:graphicData uri="http://schemas.openxmlformats.org/drawingml/2006/picture">
                 <pic:pic xmlns:pic="http://schemas.openxmlformats.org/drawingml/2006/picture">
                   <pic:nvPicPr>
-                    <pic:cNvPr id="0" name="Picture 1"/>
+                    <pic:cNvPr id="0" name="Picture 7"/>
                     <pic:cNvPicPr>
                       <a:picLocks noChangeAspect="1" noChangeArrowheads="1"/>
                     </pic:cNvPicPr>
@@ -1024,7 +1022,7 @@
                   <pic:spPr bwMode="auto">
                     <a:xfrm>
                       <a:off x="0" y="0"/>
-                      <a:ext cx="3784302" cy="1818568"/>
+                      <a:ext cx="3996492" cy="1972394"/>
                     </a:xfrm>
                     <a:prstGeom prst="rect">
                       <a:avLst/>
@@ -1047,7 +1045,22 @@
     <w:p>
       <w:r>
         <w:lastRenderedPageBreak/>
-        <w:t xml:space="preserve">La première dépendance permet d'accéder aux différents types de Metrics (Meter, Timer, etc.). La seconde dépendance permet d'utiliser les </w:t>
+        <w:t>Le premier module</w:t>
+      </w:r>
+      <w:r>
+        <w:t xml:space="preserve"> permet</w:t>
+      </w:r>
+      <w:r>
+        <w:t>, entre autres,</w:t>
+      </w:r>
+      <w:r>
+        <w:t xml:space="preserve"> d'accéder aux différents types de Metrics (Meter, Timer, etc.). </w:t>
+      </w:r>
+      <w:r>
+        <w:t>Le second module</w:t>
+      </w:r>
+      <w:r>
+        <w:t xml:space="preserve"> permet d'utiliser les </w:t>
       </w:r>
       <w:proofErr w:type="spellStart"/>
       <w:r>
@@ -1062,6 +1075,9 @@
         <w:t>servlets</w:t>
       </w:r>
       <w:proofErr w:type="spellEnd"/>
+      <w:r>
+        <w:t>, pour les applications JEE</w:t>
+      </w:r>
       <w:r>
         <w:t>.</w:t>
       </w:r>
@@ -1108,9 +1124,7 @@
       </w:r>
     </w:p>
     <w:p>
-      <w:pPr>
-        <w:jc w:val="center"/>
-      </w:pPr>
+      <w:bookmarkStart w:id="3" w:name="_Toc532751122"/>
       <w:r>
         <w:rPr>
           <w:noProof/>
@@ -1118,9 +1132,9 @@
         </w:rPr>
         <w:drawing>
           <wp:inline distT="0" distB="0" distL="0" distR="0">
-            <wp:extent cx="5918612" cy="2441709"/>
-            <wp:effectExtent l="19050" t="0" r="5938" b="0"/>
-            <wp:docPr id="4" name="Image 4"/>
+            <wp:extent cx="6350226" cy="2244436"/>
+            <wp:effectExtent l="19050" t="0" r="0" b="0"/>
+            <wp:docPr id="3" name="Image 1"/>
             <wp:cNvGraphicFramePr>
               <a:graphicFrameLocks xmlns:a="http://schemas.openxmlformats.org/drawingml/2006/main" noChangeAspect="1"/>
             </wp:cNvGraphicFramePr>
@@ -1128,14 +1142,14 @@
               <a:graphicData uri="http://schemas.openxmlformats.org/drawingml/2006/picture">
                 <pic:pic xmlns:pic="http://schemas.openxmlformats.org/drawingml/2006/picture">
                   <pic:nvPicPr>
-                    <pic:cNvPr id="0" name="Picture 4"/>
+                    <pic:cNvPr id="0" name="Picture 1"/>
                     <pic:cNvPicPr>
                       <a:picLocks noChangeAspect="1" noChangeArrowheads="1"/>
                     </pic:cNvPicPr>
                   </pic:nvPicPr>
                   <pic:blipFill>
                     <a:blip r:embed="rId9" cstate="print"/>
-                    <a:srcRect l="1201"/>
+                    <a:srcRect/>
                     <a:stretch>
                       <a:fillRect/>
                     </a:stretch>
@@ -1143,7 +1157,7 @@
                   <pic:spPr bwMode="auto">
                     <a:xfrm>
                       <a:off x="0" y="0"/>
-                      <a:ext cx="5918612" cy="2441709"/>
+                      <a:ext cx="6367109" cy="2250403"/>
                     </a:xfrm>
                     <a:prstGeom prst="rect">
                       <a:avLst/>
@@ -1164,7 +1178,6 @@
       </w:r>
     </w:p>
     <w:p>
-      <w:bookmarkStart w:id="3" w:name="_Toc532751122"/>
       <w:r>
         <w:t xml:space="preserve">On installe ensuite la classe </w:t>
       </w:r>
@@ -1188,9 +1201,9 @@
         </w:rPr>
         <w:drawing>
           <wp:inline distT="0" distB="0" distL="0" distR="0">
-            <wp:extent cx="6049241" cy="2683466"/>
-            <wp:effectExtent l="19050" t="0" r="8659" b="0"/>
-            <wp:docPr id="7" name="Image 7"/>
+            <wp:extent cx="6346124" cy="686013"/>
+            <wp:effectExtent l="19050" t="0" r="0" b="0"/>
+            <wp:docPr id="6" name="Image 4"/>
             <wp:cNvGraphicFramePr>
               <a:graphicFrameLocks xmlns:a="http://schemas.openxmlformats.org/drawingml/2006/main" noChangeAspect="1"/>
             </wp:cNvGraphicFramePr>
@@ -1198,14 +1211,14 @@
               <a:graphicData uri="http://schemas.openxmlformats.org/drawingml/2006/picture">
                 <pic:pic xmlns:pic="http://schemas.openxmlformats.org/drawingml/2006/picture">
                   <pic:nvPicPr>
-                    <pic:cNvPr id="0" name="Picture 7"/>
+                    <pic:cNvPr id="0" name="Picture 4"/>
                     <pic:cNvPicPr>
                       <a:picLocks noChangeAspect="1" noChangeArrowheads="1"/>
                     </pic:cNvPicPr>
                   </pic:nvPicPr>
                   <pic:blipFill>
                     <a:blip r:embed="rId10" cstate="print"/>
-                    <a:srcRect l="1510"/>
+                    <a:srcRect/>
                     <a:stretch>
                       <a:fillRect/>
                     </a:stretch>
@@ -1213,7 +1226,7 @@
                   <pic:spPr bwMode="auto">
                     <a:xfrm>
                       <a:off x="0" y="0"/>
-                      <a:ext cx="6053554" cy="2685379"/>
+                      <a:ext cx="6399718" cy="691806"/>
                     </a:xfrm>
                     <a:prstGeom prst="rect">
                       <a:avLst/>
@@ -1234,16 +1247,11 @@
       </w:r>
     </w:p>
     <w:p>
-      <w:r>
-        <w:t xml:space="preserve">On peut désormais utiliser les différents </w:t>
-      </w:r>
-      <w:proofErr w:type="spellStart"/>
-      <w:r>
-        <w:t>Metrics</w:t>
-      </w:r>
-      <w:proofErr w:type="spellEnd"/>
-      <w:r>
-        <w:t xml:space="preserve"> dans notre application.</w:t>
+      <w:pPr>
+        <w:jc w:val="both"/>
+      </w:pPr>
+      <w:r>
+        <w:t xml:space="preserve">Le registre est désormais instancié lors du lancement de l'application. </w:t>
       </w:r>
     </w:p>
     <w:p>
@@ -1299,10 +1307,21 @@
         <w:t xml:space="preserve">. </w:t>
       </w:r>
       <w:r>
-        <w:t>à</w:t>
-      </w:r>
-      <w:r>
-        <w:t xml:space="preserve"> noter que l'implémentation des autres Metrics reste relativement simple et suit le même principe pour l'ajout au registre.</w:t>
+        <w:t>À</w:t>
+      </w:r>
+      <w:r>
+        <w:t xml:space="preserve"> noter que l'implémentation des autres </w:t>
+      </w:r>
+      <w:r>
+        <w:t xml:space="preserve">types de </w:t>
+      </w:r>
+      <w:proofErr w:type="spellStart"/>
+      <w:r>
+        <w:t>Metrics</w:t>
+      </w:r>
+      <w:proofErr w:type="spellEnd"/>
+      <w:r>
+        <w:t xml:space="preserve"> reste relativement simple et suit le même principe pour l'ajout au registre.</w:t>
       </w:r>
     </w:p>
     <w:p>
@@ -1314,7 +1333,6 @@
           <w:noProof/>
           <w:lang w:eastAsia="fr-FR"/>
         </w:rPr>
-        <w:lastRenderedPageBreak/>
         <w:drawing>
           <wp:inline distT="0" distB="0" distL="0" distR="0">
             <wp:extent cx="6422645" cy="1876301"/>
@@ -1367,29 +1385,16 @@
         <w:jc w:val="both"/>
       </w:pPr>
       <w:r>
+        <w:lastRenderedPageBreak/>
         <w:t xml:space="preserve">La première ligne permet de créer un nouveau Timer depuis le registre. La méthode time() est utilisée pour lancer la mesure, et stop() pour l'arrêter. Ici, on test le temps d'exécution de la méthode </w:t>
       </w:r>
-      <w:r>
-        <w:t>addClient().</w:t>
-      </w:r>
-    </w:p>
-    <w:p>
-      <w:pPr>
-        <w:jc w:val="both"/>
-      </w:pPr>
-    </w:p>
-    <w:p>
-      <w:pPr>
-        <w:jc w:val="both"/>
-        <w:rPr>
-          <w:b/>
-        </w:rPr>
-      </w:pPr>
-      <w:r>
-        <w:rPr>
-          <w:b/>
-        </w:rPr>
-        <w:t>--&gt; Montrer résultat</w:t>
+      <w:proofErr w:type="spellStart"/>
+      <w:r>
+        <w:t>addClient</w:t>
+      </w:r>
+      <w:proofErr w:type="spellEnd"/>
+      <w:r>
+        <w:t>().</w:t>
       </w:r>
     </w:p>
     <w:p>
@@ -1406,24 +1411,274 @@
           <w:b/>
           <w:sz w:val="28"/>
         </w:rPr>
-        <w:t>Visualisation des résultats avec les Reporters</w:t>
-      </w:r>
-    </w:p>
-    <w:p>
-      <w:pPr>
-        <w:jc w:val="both"/>
-      </w:pPr>
-      <w:r>
-        <w:t xml:space="preserve">Nous avons choisi d'utiliser le </w:t>
+        <w:t xml:space="preserve">Visualisation des résultats </w:t>
+      </w:r>
+      <w:r>
+        <w:rPr>
+          <w:b/>
+          <w:sz w:val="28"/>
+        </w:rPr>
+        <w:t>via HTTP</w:t>
+      </w:r>
+    </w:p>
+    <w:p>
+      <w:pPr>
+        <w:jc w:val="both"/>
+      </w:pPr>
+      <w:r>
+        <w:t xml:space="preserve">On souhaite désormais pouvoir accéder aux mesures prises durant le cycle de vie de l'application. Le type de reporter que nous avons choisi permet de </w:t>
+      </w:r>
+      <w:r>
+        <w:t>lister</w:t>
+      </w:r>
+      <w:r>
+        <w:t xml:space="preserve"> </w:t>
+      </w:r>
+      <w:r>
+        <w:t>l</w:t>
+      </w:r>
+      <w:r>
+        <w:t xml:space="preserve">es </w:t>
       </w:r>
       <w:proofErr w:type="spellStart"/>
       <w:r>
-        <w:t>ConsoleReporter</w:t>
+        <w:t>Metrics</w:t>
       </w:r>
       <w:proofErr w:type="spellEnd"/>
       <w:r>
-        <w:t xml:space="preserve"> pour sa facilité d'utilisation.</w:t>
-      </w:r>
+        <w:t xml:space="preserve"> </w:t>
+      </w:r>
+      <w:r>
+        <w:t>sur</w:t>
+      </w:r>
+      <w:r>
+        <w:t xml:space="preserve"> une page HTML</w:t>
+      </w:r>
+      <w:r>
+        <w:t>, ils sont ainsi consultables directement depuis l'application.</w:t>
+      </w:r>
+    </w:p>
+    <w:p>
+      <w:pPr>
+        <w:jc w:val="both"/>
+      </w:pPr>
+      <w:r>
+        <w:t xml:space="preserve">On intègre le </w:t>
+      </w:r>
+      <w:proofErr w:type="spellStart"/>
+      <w:r>
+        <w:t>servlet</w:t>
+      </w:r>
+      <w:proofErr w:type="spellEnd"/>
+      <w:r>
+        <w:t xml:space="preserve"> </w:t>
+      </w:r>
+      <w:proofErr w:type="spellStart"/>
+      <w:r>
+        <w:t>MetricsServlet</w:t>
+      </w:r>
+      <w:proofErr w:type="spellEnd"/>
+      <w:r>
+        <w:t xml:space="preserve"> dans notre fichier web.xml.</w:t>
+      </w:r>
+      <w:r>
+        <w:t xml:space="preserve"> </w:t>
+      </w:r>
+      <w:r>
+        <w:t>Ce</w:t>
+      </w:r>
+      <w:r>
+        <w:t xml:space="preserve"> </w:t>
+      </w:r>
+      <w:proofErr w:type="spellStart"/>
+      <w:r>
+        <w:t>servlet</w:t>
+      </w:r>
+      <w:proofErr w:type="spellEnd"/>
+      <w:r>
+        <w:t xml:space="preserve"> </w:t>
+      </w:r>
+      <w:r>
+        <w:t xml:space="preserve">est proposé par le module </w:t>
+      </w:r>
+      <w:proofErr w:type="spellStart"/>
+      <w:r>
+        <w:t>metrics</w:t>
+      </w:r>
+      <w:proofErr w:type="spellEnd"/>
+      <w:r>
+        <w:t>-</w:t>
+      </w:r>
+      <w:proofErr w:type="spellStart"/>
+      <w:r>
+        <w:t>servlets</w:t>
+      </w:r>
+      <w:proofErr w:type="spellEnd"/>
+      <w:r>
+        <w:t xml:space="preserve"> que nous avons installé précédemment et </w:t>
+      </w:r>
+      <w:r>
+        <w:t xml:space="preserve">permet </w:t>
+      </w:r>
+      <w:r>
+        <w:t>de sérialiser en HTTP le contenu de notre registre</w:t>
+      </w:r>
+      <w:r>
+        <w:t>.</w:t>
+      </w:r>
+    </w:p>
+    <w:p>
+      <w:pPr>
+        <w:jc w:val="both"/>
+      </w:pPr>
+      <w:r>
+        <w:rPr>
+          <w:noProof/>
+          <w:lang w:eastAsia="fr-FR"/>
+        </w:rPr>
+        <w:drawing>
+          <wp:inline distT="0" distB="0" distL="0" distR="0">
+            <wp:extent cx="6264789" cy="1460665"/>
+            <wp:effectExtent l="19050" t="0" r="2661" b="0"/>
+            <wp:docPr id="10" name="Image 10"/>
+            <wp:cNvGraphicFramePr>
+              <a:graphicFrameLocks xmlns:a="http://schemas.openxmlformats.org/drawingml/2006/main" noChangeAspect="1"/>
+            </wp:cNvGraphicFramePr>
+            <a:graphic xmlns:a="http://schemas.openxmlformats.org/drawingml/2006/main">
+              <a:graphicData uri="http://schemas.openxmlformats.org/drawingml/2006/picture">
+                <pic:pic xmlns:pic="http://schemas.openxmlformats.org/drawingml/2006/picture">
+                  <pic:nvPicPr>
+                    <pic:cNvPr id="0" name="Picture 10"/>
+                    <pic:cNvPicPr>
+                      <a:picLocks noChangeAspect="1" noChangeArrowheads="1"/>
+                    </pic:cNvPicPr>
+                  </pic:nvPicPr>
+                  <pic:blipFill>
+                    <a:blip r:embed="rId12" cstate="print"/>
+                    <a:srcRect/>
+                    <a:stretch>
+                      <a:fillRect/>
+                    </a:stretch>
+                  </pic:blipFill>
+                  <pic:spPr bwMode="auto">
+                    <a:xfrm>
+                      <a:off x="0" y="0"/>
+                      <a:ext cx="6270522" cy="1462002"/>
+                    </a:xfrm>
+                    <a:prstGeom prst="rect">
+                      <a:avLst/>
+                    </a:prstGeom>
+                    <a:noFill/>
+                    <a:ln w="9525">
+                      <a:noFill/>
+                      <a:miter lim="800000"/>
+                      <a:headEnd/>
+                      <a:tailEnd/>
+                    </a:ln>
+                  </pic:spPr>
+                </pic:pic>
+              </a:graphicData>
+            </a:graphic>
+          </wp:inline>
+        </w:drawing>
+      </w:r>
+    </w:p>
+    <w:p>
+      <w:pPr>
+        <w:jc w:val="both"/>
+      </w:pPr>
+      <w:r>
+        <w:t xml:space="preserve">On peut </w:t>
+      </w:r>
+      <w:r>
+        <w:t>maintenant</w:t>
+      </w:r>
+      <w:r>
+        <w:t xml:space="preserve"> accéder à nos </w:t>
+      </w:r>
+      <w:proofErr w:type="spellStart"/>
+      <w:r>
+        <w:t>Metrics</w:t>
+      </w:r>
+      <w:proofErr w:type="spellEnd"/>
+      <w:r>
+        <w:t xml:space="preserve"> depuis la page "http://.../</w:t>
+      </w:r>
+      <w:proofErr w:type="spellStart"/>
+      <w:r>
+        <w:t>metrics</w:t>
+      </w:r>
+      <w:proofErr w:type="spellEnd"/>
+      <w:r>
+        <w:t>".</w:t>
+      </w:r>
+    </w:p>
+    <w:p>
+      <w:pPr>
+        <w:jc w:val="both"/>
+      </w:pPr>
+      <w:r>
+        <w:rPr>
+          <w:noProof/>
+          <w:lang w:eastAsia="fr-FR"/>
+        </w:rPr>
+        <w:lastRenderedPageBreak/>
+        <w:drawing>
+          <wp:inline distT="0" distB="0" distL="0" distR="0">
+            <wp:extent cx="4857115" cy="4928235"/>
+            <wp:effectExtent l="19050" t="0" r="635" b="0"/>
+            <wp:docPr id="9" name="Image 13"/>
+            <wp:cNvGraphicFramePr>
+              <a:graphicFrameLocks xmlns:a="http://schemas.openxmlformats.org/drawingml/2006/main" noChangeAspect="1"/>
+            </wp:cNvGraphicFramePr>
+            <a:graphic xmlns:a="http://schemas.openxmlformats.org/drawingml/2006/main">
+              <a:graphicData uri="http://schemas.openxmlformats.org/drawingml/2006/picture">
+                <pic:pic xmlns:pic="http://schemas.openxmlformats.org/drawingml/2006/picture">
+                  <pic:nvPicPr>
+                    <pic:cNvPr id="0" name="Picture 13"/>
+                    <pic:cNvPicPr>
+                      <a:picLocks noChangeAspect="1" noChangeArrowheads="1"/>
+                    </pic:cNvPicPr>
+                  </pic:nvPicPr>
+                  <pic:blipFill>
+                    <a:blip r:embed="rId13" cstate="print"/>
+                    <a:srcRect/>
+                    <a:stretch>
+                      <a:fillRect/>
+                    </a:stretch>
+                  </pic:blipFill>
+                  <pic:spPr bwMode="auto">
+                    <a:xfrm>
+                      <a:off x="0" y="0"/>
+                      <a:ext cx="4857115" cy="4928235"/>
+                    </a:xfrm>
+                    <a:prstGeom prst="rect">
+                      <a:avLst/>
+                    </a:prstGeom>
+                    <a:noFill/>
+                    <a:ln w="9525">
+                      <a:noFill/>
+                      <a:miter lim="800000"/>
+                      <a:headEnd/>
+                      <a:tailEnd/>
+                    </a:ln>
+                  </pic:spPr>
+                </pic:pic>
+              </a:graphicData>
+            </a:graphic>
+          </wp:inline>
+        </w:drawing>
+      </w:r>
+    </w:p>
+    <w:p>
+      <w:pPr>
+        <w:jc w:val="both"/>
+      </w:pPr>
+    </w:p>
+    <w:p>
+      <w:pPr>
+        <w:jc w:val="both"/>
+      </w:pPr>
     </w:p>
     <w:p>
       <w:pPr>
@@ -1450,7 +1705,7 @@
       <w:bookmarkEnd w:id="3"/>
     </w:p>
     <w:sectPr>
-      <w:footerReference w:type="default" r:id="rId12"/>
+      <w:footerReference w:type="default" r:id="rId14"/>
       <w:pgSz w:w="11906" w:h="16838"/>
       <w:pgMar w:top="1417" w:right="1417" w:bottom="1417" w:left="1417" w:header="708" w:footer="708" w:gutter="0"/>
       <w:cols w:space="708"/>
@@ -1506,7 +1761,7 @@
             <w:rPr>
               <w:noProof/>
             </w:rPr>
-            <w:t>6</w:t>
+            <w:t>7</w:t>
           </w:r>
         </w:fldSimple>
       </w:p>
@@ -1732,7 +1987,6 @@
   <w:style w:type="character" w:default="1" w:styleId="Policepardfaut">
     <w:name w:val="Default Paragraph Font"/>
     <w:uiPriority w:val="1"/>
-    <w:semiHidden/>
     <w:unhideWhenUsed/>
   </w:style>
   <w:style w:type="table" w:default="1" w:styleId="TableauNormal">
@@ -2194,7 +2448,7 @@
 </file>
 
 <file path=customXml/itemProps1.xml><?xml version="1.0" encoding="utf-8"?>
-<ds:datastoreItem xmlns:ds="http://schemas.openxmlformats.org/officeDocument/2006/customXml" ds:itemID="{1EB17AF4-D31F-4808-9E57-070D72C9856A}">
+<ds:datastoreItem xmlns:ds="http://schemas.openxmlformats.org/officeDocument/2006/customXml" ds:itemID="{68DDB1DD-430D-4014-A2C9-4814CDE36417}">
   <ds:schemaRefs>
     <ds:schemaRef ds:uri="http://schemas.openxmlformats.org/officeDocument/2006/bibliography"/>
   </ds:schemaRefs>

</xml_diff>